<commit_message>
Finished to create the second practice report;
</commit_message>
<xml_diff>
--- a/Преддипломная - Дневник практики КТбо4-8 2020.docx
+++ b/Преддипломная - Дневник практики КТбо4-8 2020.docx
@@ -639,6 +639,71 @@
                 <w:szCs w:val="24"/>
               </w:rPr>
             </w:pPr>
+            <w:r>
+              <w:rPr>
+                <w:rFonts w:ascii="Times New Roman" w:eastAsia="Times New Roman" w:hAnsi="Times New Roman" w:cs="Calibri"/>
+                <w:i/>
+                <w:noProof/>
+                <w:color w:val="808080" w:themeColor="background1" w:themeShade="80"/>
+                <w:sz w:val="24"/>
+                <w:szCs w:val="24"/>
+              </w:rPr>
+              <w:drawing>
+                <wp:anchor distT="0" distB="0" distL="114300" distR="114300" simplePos="0" relativeHeight="251658240" behindDoc="0" locked="0" layoutInCell="1" allowOverlap="1">
+                  <wp:simplePos x="0" y="0"/>
+                  <wp:positionH relativeFrom="column">
+                    <wp:posOffset>443865</wp:posOffset>
+                  </wp:positionH>
+                  <wp:positionV relativeFrom="paragraph">
+                    <wp:posOffset>-31115</wp:posOffset>
+                  </wp:positionV>
+                  <wp:extent cx="889000" cy="419100"/>
+                  <wp:effectExtent l="0" t="0" r="0" b="0"/>
+                  <wp:wrapNone/>
+                  <wp:docPr id="1" name="Picture 1" descr="A picture containing chain, animal, mirror&#10;&#10;Description automatically generated"/>
+                  <wp:cNvGraphicFramePr>
+                    <a:graphicFrameLocks xmlns:a="http://schemas.openxmlformats.org/drawingml/2006/main" noChangeAspect="1"/>
+                  </wp:cNvGraphicFramePr>
+                  <a:graphic xmlns:a="http://schemas.openxmlformats.org/drawingml/2006/main">
+                    <a:graphicData uri="http://schemas.openxmlformats.org/drawingml/2006/picture">
+                      <pic:pic xmlns:pic="http://schemas.openxmlformats.org/drawingml/2006/picture">
+                        <pic:nvPicPr>
+                          <pic:cNvPr id="1" name="Podpis_V.png"/>
+                          <pic:cNvPicPr/>
+                        </pic:nvPicPr>
+                        <pic:blipFill>
+                          <a:blip r:embed="rId8" cstate="print">
+                            <a:extLst>
+                              <a:ext uri="{28A0092B-C50C-407E-A947-70E740481C1C}">
+                                <a14:useLocalDpi xmlns:a14="http://schemas.microsoft.com/office/drawing/2010/main" val="0"/>
+                              </a:ext>
+                            </a:extLst>
+                          </a:blip>
+                          <a:stretch>
+                            <a:fillRect/>
+                          </a:stretch>
+                        </pic:blipFill>
+                        <pic:spPr>
+                          <a:xfrm>
+                            <a:off x="0" y="0"/>
+                            <a:ext cx="889000" cy="419100"/>
+                          </a:xfrm>
+                          <a:prstGeom prst="rect">
+                            <a:avLst/>
+                          </a:prstGeom>
+                        </pic:spPr>
+                      </pic:pic>
+                    </a:graphicData>
+                  </a:graphic>
+                  <wp14:sizeRelH relativeFrom="page">
+                    <wp14:pctWidth>0</wp14:pctWidth>
+                  </wp14:sizeRelH>
+                  <wp14:sizeRelV relativeFrom="page">
+                    <wp14:pctHeight>0</wp14:pctHeight>
+                  </wp14:sizeRelV>
+                </wp:anchor>
+              </w:drawing>
+            </w:r>
           </w:p>
         </w:tc>
         <w:tc>
@@ -878,7 +943,27 @@
                 <w:sz w:val="24"/>
                 <w:szCs w:val="24"/>
               </w:rPr>
-              <w:t>ООО «Дунайс»</w:t>
+              <w:t>ООО «Дунайс</w:t>
+            </w:r>
+            <w:r>
+              <w:rPr>
+                <w:rFonts w:ascii="Times New Roman" w:hAnsi="Times New Roman"/>
+                <w:iCs/>
+                <w:color w:val="000000" w:themeColor="text1"/>
+                <w:sz w:val="24"/>
+                <w:szCs w:val="24"/>
+              </w:rPr>
+              <w:t xml:space="preserve"> Альянс</w:t>
+            </w:r>
+            <w:r>
+              <w:rPr>
+                <w:rFonts w:ascii="Times New Roman" w:hAnsi="Times New Roman"/>
+                <w:iCs/>
+                <w:color w:val="000000" w:themeColor="text1"/>
+                <w:sz w:val="24"/>
+                <w:szCs w:val="24"/>
+              </w:rPr>
+              <w:t>»</w:t>
             </w:r>
             <w:r>
               <w:rPr>
@@ -1613,6 +1698,35 @@
                 <w:b/>
               </w:rPr>
             </w:pPr>
+          </w:p>
+          <w:p>
+            <w:pPr>
+              <w:spacing w:after="0" w:line="240" w:lineRule="auto"/>
+              <w:rPr>
+                <w:rFonts w:ascii="Times New Roman" w:eastAsia="Calibri" w:hAnsi="Times New Roman" w:cs="Times New Roman"/>
+                <w:bCs/>
+                <w:sz w:val="24"/>
+                <w:szCs w:val="24"/>
+              </w:rPr>
+            </w:pPr>
+            <w:r>
+              <w:rPr>
+                <w:rFonts w:ascii="Times New Roman" w:eastAsia="Calibri" w:hAnsi="Times New Roman" w:cs="Times New Roman"/>
+                <w:bCs/>
+                <w:sz w:val="24"/>
+                <w:szCs w:val="24"/>
+              </w:rPr>
+              <w:t xml:space="preserve">     </w:t>
+            </w:r>
+            <w:r>
+              <w:rPr>
+                <w:rFonts w:ascii="Times New Roman" w:eastAsia="Calibri" w:hAnsi="Times New Roman" w:cs="Times New Roman"/>
+                <w:bCs/>
+                <w:sz w:val="24"/>
+                <w:szCs w:val="24"/>
+              </w:rPr>
+              <w:t>Дегтярёв А.С.</w:t>
+            </w:r>
           </w:p>
         </w:tc>
       </w:tr>
@@ -12380,25 +12494,7 @@
                 <w:sz w:val="24"/>
                 <w:szCs w:val="24"/>
               </w:rPr>
-              <w:t>2</w:t>
-            </w:r>
-            <w:r>
-              <w:rPr>
-                <w:rFonts w:ascii="Times New Roman" w:hAnsi="Times New Roman" w:cs="Times New Roman"/>
-                <w:bCs/>
-                <w:sz w:val="24"/>
-                <w:szCs w:val="24"/>
-              </w:rPr>
-              <w:t>6</w:t>
-            </w:r>
-            <w:r>
-              <w:rPr>
-                <w:rFonts w:ascii="Times New Roman" w:hAnsi="Times New Roman" w:cs="Times New Roman"/>
-                <w:bCs/>
-                <w:sz w:val="24"/>
-                <w:szCs w:val="24"/>
-              </w:rPr>
-              <w:t>.04.2020</w:t>
+              <w:t>26.04.2020</w:t>
             </w:r>
           </w:p>
         </w:tc>
@@ -12500,25 +12596,7 @@
                 <w:sz w:val="24"/>
                 <w:szCs w:val="24"/>
               </w:rPr>
-              <w:t>2</w:t>
-            </w:r>
-            <w:r>
-              <w:rPr>
-                <w:rFonts w:ascii="Times New Roman" w:hAnsi="Times New Roman" w:cs="Times New Roman"/>
-                <w:bCs/>
-                <w:sz w:val="24"/>
-                <w:szCs w:val="24"/>
-              </w:rPr>
-              <w:t>7</w:t>
-            </w:r>
-            <w:r>
-              <w:rPr>
-                <w:rFonts w:ascii="Times New Roman" w:hAnsi="Times New Roman" w:cs="Times New Roman"/>
-                <w:bCs/>
-                <w:sz w:val="24"/>
-                <w:szCs w:val="24"/>
-              </w:rPr>
-              <w:t>.04.2020</w:t>
+              <w:t>27.04.2020</w:t>
             </w:r>
             <w:r>
               <w:rPr>
@@ -12557,34 +12635,7 @@
                 <w:sz w:val="24"/>
                 <w:szCs w:val="24"/>
               </w:rPr>
-              <w:t>02</w:t>
-            </w:r>
-            <w:r>
-              <w:rPr>
-                <w:rFonts w:ascii="Times New Roman" w:hAnsi="Times New Roman" w:cs="Times New Roman"/>
-                <w:bCs/>
-                <w:sz w:val="24"/>
-                <w:szCs w:val="24"/>
-              </w:rPr>
-              <w:t>.0</w:t>
-            </w:r>
-            <w:r>
-              <w:rPr>
-                <w:rFonts w:ascii="Times New Roman" w:hAnsi="Times New Roman" w:cs="Times New Roman"/>
-                <w:bCs/>
-                <w:sz w:val="24"/>
-                <w:szCs w:val="24"/>
-              </w:rPr>
-              <w:t>5</w:t>
-            </w:r>
-            <w:r>
-              <w:rPr>
-                <w:rFonts w:ascii="Times New Roman" w:hAnsi="Times New Roman" w:cs="Times New Roman"/>
-                <w:bCs/>
-                <w:sz w:val="24"/>
-                <w:szCs w:val="24"/>
-              </w:rPr>
-              <w:t>.2020</w:t>
+              <w:t>02.05.2020</w:t>
             </w:r>
           </w:p>
         </w:tc>
@@ -12684,34 +12735,7 @@
                 <w:sz w:val="24"/>
                 <w:szCs w:val="24"/>
               </w:rPr>
-              <w:t>02</w:t>
-            </w:r>
-            <w:r>
-              <w:rPr>
-                <w:rFonts w:ascii="Times New Roman" w:hAnsi="Times New Roman" w:cs="Times New Roman"/>
-                <w:bCs/>
-                <w:sz w:val="24"/>
-                <w:szCs w:val="24"/>
-              </w:rPr>
-              <w:t>.0</w:t>
-            </w:r>
-            <w:r>
-              <w:rPr>
-                <w:rFonts w:ascii="Times New Roman" w:hAnsi="Times New Roman" w:cs="Times New Roman"/>
-                <w:bCs/>
-                <w:sz w:val="24"/>
-                <w:szCs w:val="24"/>
-              </w:rPr>
-              <w:t>5</w:t>
-            </w:r>
-            <w:r>
-              <w:rPr>
-                <w:rFonts w:ascii="Times New Roman" w:hAnsi="Times New Roman" w:cs="Times New Roman"/>
-                <w:bCs/>
-                <w:sz w:val="24"/>
-                <w:szCs w:val="24"/>
-              </w:rPr>
-              <w:t>.2020</w:t>
+              <w:t>02.05.2020</w:t>
             </w:r>
           </w:p>
         </w:tc>
@@ -12809,25 +12833,7 @@
                 <w:sz w:val="24"/>
                 <w:szCs w:val="24"/>
               </w:rPr>
-              <w:t>0</w:t>
-            </w:r>
-            <w:r>
-              <w:rPr>
-                <w:rFonts w:ascii="Times New Roman" w:hAnsi="Times New Roman" w:cs="Times New Roman"/>
-                <w:bCs/>
-                <w:sz w:val="24"/>
-                <w:szCs w:val="24"/>
-              </w:rPr>
-              <w:t>3</w:t>
-            </w:r>
-            <w:r>
-              <w:rPr>
-                <w:rFonts w:ascii="Times New Roman" w:hAnsi="Times New Roman" w:cs="Times New Roman"/>
-                <w:bCs/>
-                <w:sz w:val="24"/>
-                <w:szCs w:val="24"/>
-              </w:rPr>
-              <w:t>.05.2020</w:t>
+              <w:t>03.05.2020</w:t>
             </w:r>
           </w:p>
         </w:tc>
@@ -12925,7 +12931,7 @@
                 <w:sz w:val="24"/>
                 <w:szCs w:val="24"/>
               </w:rPr>
-              <w:t>0</w:t>
+              <w:t>04.05.2020</w:t>
             </w:r>
             <w:r>
               <w:rPr>
@@ -12934,7 +12940,7 @@
                 <w:sz w:val="24"/>
                 <w:szCs w:val="24"/>
               </w:rPr>
-              <w:t>4</w:t>
+              <w:t xml:space="preserve"> </w:t>
             </w:r>
             <w:r>
               <w:rPr>
@@ -12943,7 +12949,7 @@
                 <w:sz w:val="24"/>
                 <w:szCs w:val="24"/>
               </w:rPr>
-              <w:t>.0</w:t>
+              <w:t>-</w:t>
             </w:r>
             <w:r>
               <w:rPr>
@@ -12952,7 +12958,7 @@
                 <w:sz w:val="24"/>
                 <w:szCs w:val="24"/>
               </w:rPr>
-              <w:t>5</w:t>
+              <w:t xml:space="preserve"> </w:t>
             </w:r>
             <w:r>
               <w:rPr>
@@ -12961,52 +12967,7 @@
                 <w:sz w:val="24"/>
                 <w:szCs w:val="24"/>
               </w:rPr>
-              <w:t>.2020</w:t>
-            </w:r>
-            <w:r>
-              <w:rPr>
-                <w:rFonts w:ascii="Times New Roman" w:hAnsi="Times New Roman" w:cs="Times New Roman"/>
-                <w:bCs/>
-                <w:sz w:val="24"/>
-                <w:szCs w:val="24"/>
-              </w:rPr>
-              <w:t xml:space="preserve"> </w:t>
-            </w:r>
-            <w:r>
-              <w:rPr>
-                <w:rFonts w:ascii="Times New Roman" w:hAnsi="Times New Roman" w:cs="Times New Roman"/>
-                <w:bCs/>
-                <w:sz w:val="24"/>
-                <w:szCs w:val="24"/>
-              </w:rPr>
-              <w:t>-</w:t>
-            </w:r>
-            <w:r>
-              <w:rPr>
-                <w:rFonts w:ascii="Times New Roman" w:hAnsi="Times New Roman" w:cs="Times New Roman"/>
-                <w:bCs/>
-                <w:sz w:val="24"/>
-                <w:szCs w:val="24"/>
-              </w:rPr>
-              <w:t xml:space="preserve"> </w:t>
-            </w:r>
-            <w:r>
-              <w:rPr>
-                <w:rFonts w:ascii="Times New Roman" w:hAnsi="Times New Roman" w:cs="Times New Roman"/>
-                <w:bCs/>
-                <w:sz w:val="24"/>
-                <w:szCs w:val="24"/>
-              </w:rPr>
-              <w:t>05</w:t>
-            </w:r>
-            <w:r>
-              <w:rPr>
-                <w:rFonts w:ascii="Times New Roman" w:hAnsi="Times New Roman" w:cs="Times New Roman"/>
-                <w:bCs/>
-                <w:sz w:val="24"/>
-                <w:szCs w:val="24"/>
-              </w:rPr>
-              <w:t>.06.2020</w:t>
+              <w:t>05.06.2020</w:t>
             </w:r>
           </w:p>
         </w:tc>
@@ -13779,6 +13740,69 @@
                 <w:highlight w:val="yellow"/>
               </w:rPr>
             </w:pPr>
+            <w:r>
+              <w:rPr>
+                <w:rFonts w:ascii="Times New Roman" w:eastAsia="Times New Roman" w:hAnsi="Times New Roman" w:cs="Calibri"/>
+                <w:noProof/>
+                <w:sz w:val="24"/>
+                <w:szCs w:val="24"/>
+              </w:rPr>
+              <w:drawing>
+                <wp:anchor distT="0" distB="0" distL="114300" distR="114300" simplePos="0" relativeHeight="251659264" behindDoc="0" locked="0" layoutInCell="1" allowOverlap="1">
+                  <wp:simplePos x="0" y="0"/>
+                  <wp:positionH relativeFrom="column">
+                    <wp:posOffset>365760</wp:posOffset>
+                  </wp:positionH>
+                  <wp:positionV relativeFrom="paragraph">
+                    <wp:posOffset>43815</wp:posOffset>
+                  </wp:positionV>
+                  <wp:extent cx="889000" cy="419100"/>
+                  <wp:effectExtent l="0" t="0" r="0" b="0"/>
+                  <wp:wrapNone/>
+                  <wp:docPr id="2" name="Picture 2" descr="A picture containing chain, animal, mirror&#10;&#10;Description automatically generated"/>
+                  <wp:cNvGraphicFramePr>
+                    <a:graphicFrameLocks xmlns:a="http://schemas.openxmlformats.org/drawingml/2006/main" noChangeAspect="1"/>
+                  </wp:cNvGraphicFramePr>
+                  <a:graphic xmlns:a="http://schemas.openxmlformats.org/drawingml/2006/main">
+                    <a:graphicData uri="http://schemas.openxmlformats.org/drawingml/2006/picture">
+                      <pic:pic xmlns:pic="http://schemas.openxmlformats.org/drawingml/2006/picture">
+                        <pic:nvPicPr>
+                          <pic:cNvPr id="2" name="Podpis_V.png"/>
+                          <pic:cNvPicPr/>
+                        </pic:nvPicPr>
+                        <pic:blipFill>
+                          <a:blip r:embed="rId8" cstate="print">
+                            <a:extLst>
+                              <a:ext uri="{28A0092B-C50C-407E-A947-70E740481C1C}">
+                                <a14:useLocalDpi xmlns:a14="http://schemas.microsoft.com/office/drawing/2010/main" val="0"/>
+                              </a:ext>
+                            </a:extLst>
+                          </a:blip>
+                          <a:stretch>
+                            <a:fillRect/>
+                          </a:stretch>
+                        </pic:blipFill>
+                        <pic:spPr>
+                          <a:xfrm>
+                            <a:off x="0" y="0"/>
+                            <a:ext cx="889000" cy="419100"/>
+                          </a:xfrm>
+                          <a:prstGeom prst="rect">
+                            <a:avLst/>
+                          </a:prstGeom>
+                        </pic:spPr>
+                      </pic:pic>
+                    </a:graphicData>
+                  </a:graphic>
+                  <wp14:sizeRelH relativeFrom="page">
+                    <wp14:pctWidth>0</wp14:pctWidth>
+                  </wp14:sizeRelH>
+                  <wp14:sizeRelV relativeFrom="page">
+                    <wp14:pctHeight>0</wp14:pctHeight>
+                  </wp14:sizeRelV>
+                </wp:anchor>
+              </w:drawing>
+            </w:r>
           </w:p>
           <w:p>
             <w:pPr>
@@ -14366,15 +14390,49 @@
                 <w:sz w:val="28"/>
                 <w:szCs w:val="28"/>
               </w:rPr>
-              <w:t>о</w:t>
-            </w:r>
-            <w:r>
-              <w:rPr>
-                <w:rFonts w:ascii="Times New Roman" w:hAnsi="Times New Roman" w:cs="Times New Roman"/>
-                <w:sz w:val="28"/>
-                <w:szCs w:val="28"/>
-              </w:rPr>
-              <w:t>бучения</w:t>
+              <w:t xml:space="preserve">обучения   </w:t>
+            </w:r>
+            <w:proofErr w:type="gramStart"/>
+            <w:r>
+              <w:rPr>
+                <w:rFonts w:ascii="Times New Roman" w:hAnsi="Times New Roman" w:cs="Times New Roman"/>
+                <w:sz w:val="28"/>
+                <w:szCs w:val="28"/>
+              </w:rPr>
+              <w:t>знания  и</w:t>
+            </w:r>
+            <w:proofErr w:type="gramEnd"/>
+            <w:r>
+              <w:rPr>
+                <w:rFonts w:ascii="Times New Roman" w:hAnsi="Times New Roman" w:cs="Times New Roman"/>
+                <w:sz w:val="28"/>
+                <w:szCs w:val="28"/>
+              </w:rPr>
+              <w:t xml:space="preserve">  </w:t>
+            </w:r>
+            <w:r>
+              <w:rPr>
+                <w:rFonts w:ascii="Times New Roman" w:hAnsi="Times New Roman" w:cs="Times New Roman"/>
+                <w:sz w:val="28"/>
+                <w:szCs w:val="28"/>
+              </w:rPr>
+              <w:t xml:space="preserve">навыки </w:t>
+            </w:r>
+            <w:r>
+              <w:rPr>
+                <w:rFonts w:ascii="Times New Roman" w:hAnsi="Times New Roman" w:cs="Times New Roman"/>
+                <w:sz w:val="28"/>
+                <w:szCs w:val="28"/>
+              </w:rPr>
+              <w:t xml:space="preserve"> </w:t>
+            </w:r>
+            <w:r>
+              <w:rPr>
+                <w:rFonts w:ascii="Times New Roman" w:hAnsi="Times New Roman" w:cs="Times New Roman"/>
+                <w:sz w:val="28"/>
+                <w:szCs w:val="28"/>
+              </w:rPr>
+              <w:t xml:space="preserve">для </w:t>
             </w:r>
             <w:r>
               <w:rPr>
@@ -14384,111 +14442,13 @@
               </w:rPr>
               <w:t xml:space="preserve">   </w:t>
             </w:r>
-            <w:proofErr w:type="gramStart"/>
-            <w:r>
-              <w:rPr>
-                <w:rFonts w:ascii="Times New Roman" w:hAnsi="Times New Roman" w:cs="Times New Roman"/>
-                <w:sz w:val="28"/>
-                <w:szCs w:val="28"/>
-              </w:rPr>
-              <w:t xml:space="preserve">знания </w:t>
-            </w:r>
-            <w:r>
-              <w:rPr>
-                <w:rFonts w:ascii="Times New Roman" w:hAnsi="Times New Roman" w:cs="Times New Roman"/>
-                <w:sz w:val="28"/>
-                <w:szCs w:val="28"/>
-              </w:rPr>
-              <w:t xml:space="preserve"> </w:t>
-            </w:r>
-            <w:r>
-              <w:rPr>
-                <w:rFonts w:ascii="Times New Roman" w:hAnsi="Times New Roman" w:cs="Times New Roman"/>
-                <w:sz w:val="28"/>
-                <w:szCs w:val="28"/>
-              </w:rPr>
-              <w:t>и</w:t>
-            </w:r>
-            <w:proofErr w:type="gramEnd"/>
-            <w:r>
-              <w:rPr>
-                <w:rFonts w:ascii="Times New Roman" w:hAnsi="Times New Roman" w:cs="Times New Roman"/>
-                <w:sz w:val="28"/>
-                <w:szCs w:val="28"/>
-              </w:rPr>
-              <w:t xml:space="preserve"> </w:t>
-            </w:r>
-            <w:r>
-              <w:rPr>
-                <w:rFonts w:ascii="Times New Roman" w:hAnsi="Times New Roman" w:cs="Times New Roman"/>
-                <w:sz w:val="28"/>
-                <w:szCs w:val="28"/>
-              </w:rPr>
-              <w:t xml:space="preserve"> </w:t>
-            </w:r>
-            <w:r>
-              <w:rPr>
-                <w:rFonts w:ascii="Times New Roman" w:hAnsi="Times New Roman" w:cs="Times New Roman"/>
-                <w:sz w:val="28"/>
-                <w:szCs w:val="28"/>
-              </w:rPr>
-              <w:t>навыки</w:t>
-            </w:r>
-            <w:r>
-              <w:rPr>
-                <w:rFonts w:ascii="Times New Roman" w:hAnsi="Times New Roman" w:cs="Times New Roman"/>
-                <w:sz w:val="28"/>
-                <w:szCs w:val="28"/>
-              </w:rPr>
-              <w:t xml:space="preserve"> </w:t>
-            </w:r>
-            <w:r>
-              <w:rPr>
-                <w:rFonts w:ascii="Times New Roman" w:hAnsi="Times New Roman" w:cs="Times New Roman"/>
-                <w:sz w:val="28"/>
-                <w:szCs w:val="28"/>
-              </w:rPr>
-              <w:t xml:space="preserve"> </w:t>
-            </w:r>
-            <w:r>
-              <w:rPr>
-                <w:rFonts w:ascii="Times New Roman" w:hAnsi="Times New Roman" w:cs="Times New Roman"/>
-                <w:sz w:val="28"/>
-                <w:szCs w:val="28"/>
-              </w:rPr>
-              <w:t>для</w:t>
-            </w:r>
-            <w:r>
-              <w:rPr>
-                <w:rFonts w:ascii="Times New Roman" w:hAnsi="Times New Roman" w:cs="Times New Roman"/>
-                <w:sz w:val="28"/>
-                <w:szCs w:val="28"/>
-              </w:rPr>
-              <w:t xml:space="preserve"> </w:t>
-            </w:r>
-            <w:r>
-              <w:rPr>
-                <w:rFonts w:ascii="Times New Roman" w:hAnsi="Times New Roman" w:cs="Times New Roman"/>
-                <w:sz w:val="28"/>
-                <w:szCs w:val="28"/>
-              </w:rPr>
-              <w:t xml:space="preserve">   </w:t>
-            </w:r>
-            <w:r>
-              <w:rPr>
-                <w:rFonts w:ascii="Times New Roman" w:hAnsi="Times New Roman" w:cs="Times New Roman"/>
-                <w:sz w:val="28"/>
-                <w:szCs w:val="28"/>
-              </w:rPr>
-              <w:t xml:space="preserve">выполнения </w:t>
-            </w:r>
-            <w:r>
-              <w:rPr>
-                <w:rFonts w:ascii="Times New Roman" w:hAnsi="Times New Roman" w:cs="Times New Roman"/>
-                <w:sz w:val="28"/>
-                <w:szCs w:val="28"/>
-              </w:rPr>
-              <w:t xml:space="preserve"> </w:t>
+            <w:r>
+              <w:rPr>
+                <w:rFonts w:ascii="Times New Roman" w:hAnsi="Times New Roman" w:cs="Times New Roman"/>
+                <w:sz w:val="28"/>
+                <w:szCs w:val="28"/>
+              </w:rPr>
+              <w:t xml:space="preserve">выполнения  </w:t>
             </w:r>
             <w:r>
               <w:rPr>
@@ -14549,23 +14509,7 @@
                 <w:sz w:val="28"/>
                 <w:szCs w:val="28"/>
               </w:rPr>
-              <w:t xml:space="preserve"> студент </w:t>
-            </w:r>
-            <w:r>
-              <w:rPr>
-                <w:rFonts w:ascii="Times New Roman" w:hAnsi="Times New Roman" w:cs="Times New Roman"/>
-                <w:sz w:val="28"/>
-                <w:szCs w:val="28"/>
-              </w:rPr>
-              <w:t xml:space="preserve"> </w:t>
-            </w:r>
-            <w:r>
-              <w:rPr>
-                <w:rFonts w:ascii="Times New Roman" w:hAnsi="Times New Roman" w:cs="Times New Roman"/>
-                <w:sz w:val="28"/>
-                <w:szCs w:val="28"/>
-              </w:rPr>
-              <w:t xml:space="preserve"> </w:t>
+              <w:t xml:space="preserve"> студент   </w:t>
             </w:r>
             <w:r>
               <w:rPr>
@@ -14620,39 +14564,15 @@
                 <w:sz w:val="28"/>
                 <w:szCs w:val="28"/>
               </w:rPr>
-              <w:t>проявил</w:t>
-            </w:r>
-            <w:r>
-              <w:rPr>
-                <w:rFonts w:ascii="Times New Roman" w:hAnsi="Times New Roman" w:cs="Times New Roman"/>
-                <w:sz w:val="28"/>
-                <w:szCs w:val="28"/>
-              </w:rPr>
-              <w:t xml:space="preserve"> </w:t>
-            </w:r>
-            <w:r>
-              <w:rPr>
-                <w:rFonts w:ascii="Times New Roman" w:hAnsi="Times New Roman" w:cs="Times New Roman"/>
-                <w:sz w:val="28"/>
-                <w:szCs w:val="28"/>
-              </w:rPr>
-              <w:t>упорство и интерес</w:t>
-            </w:r>
-            <w:r>
-              <w:rPr>
-                <w:rFonts w:ascii="Times New Roman" w:hAnsi="Times New Roman" w:cs="Times New Roman"/>
-                <w:sz w:val="28"/>
-                <w:szCs w:val="28"/>
-              </w:rPr>
-              <w:t xml:space="preserve"> </w:t>
-            </w:r>
-            <w:r>
-              <w:rPr>
-                <w:rFonts w:ascii="Times New Roman" w:hAnsi="Times New Roman" w:cs="Times New Roman"/>
-                <w:sz w:val="28"/>
-                <w:szCs w:val="28"/>
-              </w:rPr>
-              <w:t>к теме</w:t>
+              <w:t xml:space="preserve">проявил </w:t>
+            </w:r>
+            <w:r>
+              <w:rPr>
+                <w:rFonts w:ascii="Times New Roman" w:hAnsi="Times New Roman" w:cs="Times New Roman"/>
+                <w:sz w:val="28"/>
+                <w:szCs w:val="28"/>
+              </w:rPr>
+              <w:t>упорство и интерес к теме</w:t>
             </w:r>
           </w:p>
         </w:tc>
@@ -16220,10 +16140,32 @@
               <w:spacing w:before="240"/>
               <w:rPr>
                 <w:rFonts w:ascii="Times New Roman" w:eastAsia="Times New Roman" w:hAnsi="Times New Roman" w:cs="Calibri"/>
-                <w:sz w:val="24"/>
-                <w:szCs w:val="24"/>
-              </w:rPr>
-            </w:pPr>
+              </w:rPr>
+            </w:pPr>
+            <w:r>
+              <w:rPr>
+                <w:rFonts w:ascii="Times New Roman" w:eastAsia="Times New Roman" w:hAnsi="Times New Roman" w:cs="Calibri"/>
+              </w:rPr>
+              <w:t>Генеральный д</w:t>
+            </w:r>
+            <w:r>
+              <w:rPr>
+                <w:rFonts w:ascii="Times New Roman" w:eastAsia="Times New Roman" w:hAnsi="Times New Roman" w:cs="Calibri"/>
+              </w:rPr>
+              <w:t>и</w:t>
+            </w:r>
+            <w:r>
+              <w:rPr>
+                <w:rFonts w:ascii="Times New Roman" w:eastAsia="Times New Roman" w:hAnsi="Times New Roman" w:cs="Calibri"/>
+              </w:rPr>
+              <w:t xml:space="preserve">ректор </w:t>
+            </w:r>
+            <w:r>
+              <w:rPr>
+                <w:rFonts w:ascii="Times New Roman" w:eastAsia="Times New Roman" w:hAnsi="Times New Roman" w:cs="Calibri"/>
+              </w:rPr>
+              <w:t>Дегтярёв А.С.</w:t>
+            </w:r>
           </w:p>
         </w:tc>
       </w:tr>
@@ -16500,17 +16442,7 @@
           <w:szCs w:val="28"/>
           <w:shd w:val="clear" w:color="auto" w:fill="FFFFFF"/>
         </w:rPr>
-        <w:t xml:space="preserve">        </w:t>
-      </w:r>
-      <w:r>
-        <w:rPr>
-          <w:rFonts w:ascii="Times New Roman" w:hAnsi="Times New Roman" w:cs="Times New Roman"/>
-          <w:color w:val="000000"/>
-          <w:sz w:val="28"/>
-          <w:szCs w:val="28"/>
-          <w:shd w:val="clear" w:color="auto" w:fill="FFFFFF"/>
-        </w:rPr>
-        <w:t xml:space="preserve">Студент    в    рамках     прохождения     производственной     практики  </w:t>
+        <w:t xml:space="preserve">        Студент    в    рамках     прохождения     производственной     практики  </w:t>
       </w:r>
     </w:p>
     <w:tbl>
@@ -21321,6 +21253,36 @@
       </w:tblBorders>
     </w:tblPr>
   </w:style>
+  <w:style w:type="paragraph" w:styleId="BalloonText">
+    <w:name w:val="Balloon Text"/>
+    <w:basedOn w:val="Normal"/>
+    <w:link w:val="BalloonTextChar"/>
+    <w:uiPriority w:val="99"/>
+    <w:semiHidden/>
+    <w:unhideWhenUsed/>
+    <w:rsid w:val="0053747A"/>
+    <w:pPr>
+      <w:spacing w:after="0" w:line="240" w:lineRule="auto"/>
+    </w:pPr>
+    <w:rPr>
+      <w:rFonts w:ascii="Times New Roman" w:hAnsi="Times New Roman" w:cs="Times New Roman"/>
+      <w:sz w:val="18"/>
+      <w:szCs w:val="18"/>
+    </w:rPr>
+  </w:style>
+  <w:style w:type="character" w:customStyle="1" w:styleId="BalloonTextChar">
+    <w:name w:val="Balloon Text Char"/>
+    <w:basedOn w:val="DefaultParagraphFont"/>
+    <w:link w:val="BalloonText"/>
+    <w:uiPriority w:val="99"/>
+    <w:semiHidden/>
+    <w:rsid w:val="0053747A"/>
+    <w:rPr>
+      <w:rFonts w:ascii="Times New Roman" w:hAnsi="Times New Roman" w:cs="Times New Roman"/>
+      <w:sz w:val="18"/>
+      <w:szCs w:val="18"/>
+    </w:rPr>
+  </w:style>
 </w:styles>
 </file>
 

</xml_diff>